<commit_message>
Adding some more infomration to the architecture document
</commit_message>
<xml_diff>
--- a/branches/bret-phd2/Refactored PHD Architecture Description.docx
+++ b/branches/bret-phd2/Refactored PHD Architecture Description.docx
@@ -615,10 +615,7 @@
     <w:p>
       <w:r>
         <w:lastRenderedPageBreak/>
-        <w:t>Class GuideAlgorithmLowPass</w:t>
-      </w:r>
-      <w:r>
-        <w:t>2</w:t>
+        <w:t>Class GuideAlgorithmLowPass2</w:t>
       </w:r>
       <w:proofErr w:type="gramStart"/>
       <w:r>
@@ -1042,10 +1039,7 @@
         </w:numPr>
       </w:pPr>
       <w:r>
-        <w:t xml:space="preserve">Decorating the image window to show </w:t>
-      </w:r>
-      <w:r>
-        <w:t xml:space="preserve">the </w:t>
+        <w:t xml:space="preserve">Decorating the image window to show the </w:t>
       </w:r>
       <w:proofErr w:type="spellStart"/>
       <w:r>
@@ -1056,13 +1050,7 @@
         <w:t xml:space="preserve"> and current point </w:t>
       </w:r>
       <w:r>
-        <w:t>on the image</w:t>
-      </w:r>
-      <w:r>
-        <w:t xml:space="preserve"> window</w:t>
-      </w:r>
-      <w:r>
-        <w:t xml:space="preserve"> based upon guider state</w:t>
+        <w:t>on the image window based upon guider state</w:t>
       </w:r>
     </w:p>
     <w:p>
@@ -1284,8 +1272,101 @@
       </w:r>
     </w:p>
     <w:p>
+      <w:r>
+        <w:t xml:space="preserve">Worker Thread – There is now a worker thread.  My intention was to have it take the exposures and issue the guide commands to increase the responsiveness of the program.  In </w:t>
+      </w:r>
+      <w:proofErr w:type="spellStart"/>
+      <w:r>
+        <w:t>wx</w:t>
+      </w:r>
+      <w:proofErr w:type="spellEnd"/>
+      <w:r>
+        <w:t xml:space="preserve">, only the main thread is allowed to make GUI calls because the </w:t>
+      </w:r>
+      <w:proofErr w:type="spellStart"/>
+      <w:r>
+        <w:t>wx</w:t>
+      </w:r>
+      <w:proofErr w:type="spellEnd"/>
+      <w:r>
+        <w:t xml:space="preserve"> routines are not thread safe.  It didn’t occur to me that the imaging and guide routines would make GUID calls, so I didn’t look at them until I had the work thread code written and working.  I was having a problem, and it turns out that many of the expose and guide routines can make GUI calls – mostly in error case, but they are still in there. I add a virtual function to Mount and Camera that indicates the relevant routines don’t make GUI calls. At present none of Mounts or Cameras set that property.  Think of it as an opportunity to improve. In the </w:t>
+      </w:r>
+      <w:proofErr w:type="spellStart"/>
+      <w:r>
+        <w:t>mean time</w:t>
+      </w:r>
+      <w:proofErr w:type="spellEnd"/>
+      <w:r>
+        <w:t xml:space="preserve">, imaging requests are passed via a message to </w:t>
+      </w:r>
+      <w:proofErr w:type="spellStart"/>
+      <w:r>
+        <w:t>MyFrame</w:t>
+      </w:r>
+      <w:proofErr w:type="spellEnd"/>
+      <w:r>
+        <w:t xml:space="preserve"> member routines.</w:t>
+      </w:r>
+    </w:p>
+    <w:p>
+      <w:r>
+        <w:t>Configuration Data – In PHD 1.X, it was easy to save and restore configuration data because it was stored in global variables, and there was a routine to save them, and another to restore them.  In the PHD 2.X code, these variables are dispersed in classes, and the variables are saved and restored in constructors and setter functions.</w:t>
+      </w:r>
+    </w:p>
+    <w:p>
+      <w:r>
+        <w:t xml:space="preserve">The Brain Dialog used to be monolithic, and offered settings for options which were not currently active.  The same changes that affected configuration data also affected the Brain Dialog, so that had to be changed as well.  It now builds the dialog “on the fly” by asking </w:t>
+      </w:r>
+      <w:proofErr w:type="spellStart"/>
+      <w:r>
+        <w:t>MyFrame</w:t>
+      </w:r>
+      <w:proofErr w:type="spellEnd"/>
+      <w:r>
+        <w:t xml:space="preserve">, Guider, Camera and Mount for their pieces, which are returned as </w:t>
+      </w:r>
+      <w:proofErr w:type="spellStart"/>
+      <w:r>
+        <w:t>Sizers</w:t>
+      </w:r>
+      <w:proofErr w:type="spellEnd"/>
+      <w:r>
+        <w:t>.  The code was basically “cookie cutter” copied between classes.</w:t>
+      </w:r>
+    </w:p>
+    <w:p>
+      <w:r>
+        <w:t xml:space="preserve">Control flow was changed.  PHD 1.X was a mix of event driven </w:t>
+      </w:r>
+      <w:proofErr w:type="spellStart"/>
+      <w:r>
+        <w:t>wx</w:t>
+      </w:r>
+      <w:proofErr w:type="spellEnd"/>
+      <w:r>
+        <w:t xml:space="preserve"> code and imperative code that ran for long times, calling Yield.  The new Guider state machine replaces that with event driven code.  Images are taken asynchronously, either by the background thread (see the note above), or by a routine in </w:t>
+      </w:r>
+      <w:proofErr w:type="spellStart"/>
+      <w:r>
+        <w:t>MyFrame</w:t>
+      </w:r>
+      <w:proofErr w:type="spellEnd"/>
+      <w:r>
+        <w:t xml:space="preserve"> that is evoked by the worker thread.  When an image is ready, the worker thread sends an event to </w:t>
+      </w:r>
+      <w:proofErr w:type="spellStart"/>
+      <w:r>
+        <w:t>MyFrame</w:t>
+      </w:r>
+      <w:proofErr w:type="spellEnd"/>
+      <w:r>
+        <w:t xml:space="preserve">, which dispatches the image to the Guider Class state machine.  </w:t>
+      </w:r>
       <w:bookmarkStart w:id="0" w:name="_GoBack"/>
       <w:bookmarkEnd w:id="0"/>
+      <w:r>
+        <w:t xml:space="preserve">  </w:t>
+      </w:r>
     </w:p>
     <w:sectPr>
       <w:pgSz w:w="12240" w:h="15840"/>

</xml_diff>